<commit_message>
Add test output files showing fixed declension handling
Updated test outputs for smlouva18.docx demonstrating the fixes:
- smlouva18_anon.docx: Anonymized document with corrected tags
- smlouva18_map.txt: Human-readable map showing variants properly grouped
- smlouva18_map.json: Machine-readable map with all entities

Key fix demonstrated: [[PERSON_4]]: Robert Klíma now correctly includes
variant "- Roberta Klímy" instead of creating duplicate PERSON tags.
</commit_message>
<xml_diff>
--- a/smlouva18_anon.docx
+++ b/smlouva18_anon.docx
@@ -10,22 +10,30 @@
         </w:rPr>
       </w:pPr>
       <w:r>
-        <w:t>RÁMCOVÁ SMLOUVA O POSKYTOVÁNÍ ZDRAVOTNÍCH SLUŽEB</w:t>
-      </w:r>
-    </w:p>
-    <w:p>
-      <w:r>
-        <w:t>uzavřená dle zákona č. 372/2011 Sb., o zdravotních službách</w:t>
-      </w:r>
-    </w:p>
-    <w:p>
-      <w:pPr>
         <w:rPr>
           <w:b/>
           <w:bCs/>
         </w:rPr>
-      </w:pPr>
-      <w:r>
+        <w:t>RÁMCOVÁ SMLOUVA O POSKYTOVÁNÍ ZDRAVOTNÍCH SLUŽEB</w:t>
+      </w:r>
+    </w:p>
+    <w:p>
+      <w:r>
+        <w:t>uzavřená dle zákona č. 372/2011 Sb., o zdravotních službách</w:t>
+      </w:r>
+    </w:p>
+    <w:p>
+      <w:pPr>
+        <w:rPr>
+          <w:b/>
+          <w:bCs/>
+        </w:rPr>
+      </w:pPr>
+      <w:r>
+        <w:rPr>
+          <w:b/>
+          <w:bCs/>
+        </w:rPr>
         <w:t>1. Smluvní strany</w:t>
       </w:r>
     </w:p>
@@ -35,15 +43,13 @@
         <w:br/>
         <w:t>Nemocnice Sv. Karla, příspěvková organizace</w:t>
         <w:br/>
-        <w:t>Sídlo: U Sanatoria 1120/18, Praha 6, 160 00</w:t>
-        <w:br/>
-        <w:t>IČO: 00458931</w:t>
+        <w:t>Sídlo: U Sanatoria 1120/18, [[ADDRESS_1]]: [[ICO_1]]</w:t>
         <w:br/>
         <w:t>Zastoupená: MUDr. [[PERSON_1]], Ph.D., ředitelem nemocnice</w:t>
         <w:br/>
-        <w:t>Telefon: +420 224 881 220</w:t>
+        <w:t>[[PHONE_1]]</w:t>
         <w:br/>
-        <w:t>Email: ivan.dolezal@nmsvk.cz</w:t>
+        <w:t>Email: [[EMAIL_1]]</w:t>
         <w:br/>
         <w:t>Datová schránka: nmsvk8d</w:t>
       </w:r>
@@ -52,17 +58,15 @@
       <w:r>
         <w:t>Pacient</w:t>
         <w:br/>
-        <w:t>Ing. [[PERSON_2]], narozen 12. 9. 1979</w:t>
+        <w:t>Ing. [[PERSON_2]], [[DATE_1]]</w:t>
         <w:br/>
-        <w:t>Bydliště: Karafiátová 28, 779 00 Olomouc</w:t>
+        <w:t>[[ADDRESS_2]][[PHONE_2]]</w:t>
         <w:br/>
-        <w:t>Telefon: +420 603 225 819</w:t>
+        <w:t>Email: [[EMAIL_2]]</w:t>
         <w:br/>
-        <w:t>Email: r.jelinek79@centrum.cz</w:t>
+        <w:t>Číslo pojištěnce: [[BIRTH_ID_1]]</w:t>
         <w:br/>
-        <w:t>Číslo pojištěnce: 127979/3815</w:t>
-        <w:br/>
-        <w:t>Pojišťovna: VZP, č. smlouvy 894552003</w:t>
+        <w:t>Pojišťovna: VZP, č. smlouvy[[PHONE_3]]</w:t>
       </w:r>
     </w:p>
     <w:p>
@@ -85,6 +89,10 @@
         </w:rPr>
       </w:pPr>
       <w:r>
+        <w:rPr>
+          <w:b/>
+          <w:bCs/>
+        </w:rPr>
         <w:t>2. Předmět smlouvy</w:t>
       </w:r>
     </w:p>
@@ -269,17 +277,25 @@
         </w:rPr>
       </w:pPr>
       <w:r>
-        <w:t>3. Rozsah a způsob poskytování zdravotních služeb</w:t>
-      </w:r>
-    </w:p>
-    <w:p>
-      <w:pPr>
         <w:rPr>
           <w:b/>
           <w:bCs/>
         </w:rPr>
-      </w:pPr>
-      <w:r>
+        <w:t>3. Rozsah a způsob poskytování zdravotních služeb</w:t>
+      </w:r>
+    </w:p>
+    <w:p>
+      <w:pPr>
+        <w:rPr>
+          <w:b/>
+          <w:bCs/>
+        </w:rPr>
+      </w:pPr>
+      <w:r>
+        <w:rPr>
+          <w:b/>
+          <w:bCs/>
+        </w:rPr>
         <w:t>3.1 Interní medicína</w:t>
       </w:r>
     </w:p>
@@ -323,26 +339,46 @@
     </w:p>
     <w:p>
       <w:r>
-        <w:t>Vyšetření krevního obrazu probíhá v laboratoři č. LAB/INT/2024-2267</w:t>
-        <w:br/>
-        <w:t>Imunologické testy: IMU/2024-8854</w:t>
-      </w:r>
-    </w:p>
-    <w:p>
-      <w:r>
-        <w:pict w14:anchorId="4EF891DD">
-          <v:rect id="_x0000_i1109" style="width:0;height:1.5pt" o:hralign="center" o:hrstd="t" o:hr="t" fillcolor="#a0a0a0" stroked="f"/>
-        </w:pict>
-      </w:r>
-    </w:p>
-    <w:p>
-      <w:pPr>
+        <w:t xml:space="preserve">Vyšetření krevního obrazu probíhá v laboratoři č. </w:t>
+      </w:r>
+      <w:r>
         <w:rPr>
           <w:b/>
           <w:bCs/>
         </w:rPr>
-      </w:pPr>
-      <w:r>
+        <w:t>LAB/INT/2024-2267</w:t>
+      </w:r>
+      <w:r>
+        <w:br/>
+        <w:t xml:space="preserve">Imunologické testy: </w:t>
+      </w:r>
+      <w:r>
+        <w:rPr>
+          <w:b/>
+          <w:bCs/>
+        </w:rPr>
+        <w:t>IMU/2024-8854</w:t>
+      </w:r>
+    </w:p>
+    <w:p>
+      <w:r>
+        <w:pict w14:anchorId="4EF891DD">
+          <v:rect id="_x0000_i1109" style="width:0;height:1.5pt" o:hralign="center" o:hrstd="t" o:hr="t" fillcolor="#a0a0a0" stroked="f"/>
+        </w:pict>
+      </w:r>
+    </w:p>
+    <w:p>
+      <w:pPr>
+        <w:rPr>
+          <w:b/>
+          <w:bCs/>
+        </w:rPr>
+      </w:pPr>
+      <w:r>
+        <w:rPr>
+          <w:b/>
+          <w:bCs/>
+        </w:rPr>
         <w:t>3.2 Kardiologie</w:t>
       </w:r>
     </w:p>
@@ -413,6 +449,10 @@
         </w:numPr>
       </w:pPr>
       <w:r>
+        <w:rPr>
+          <w:b/>
+          <w:bCs/>
+        </w:rPr>
         <w:t>ECHO-KLIMA-2024-111588</w:t>
       </w:r>
     </w:p>
@@ -440,7 +480,14 @@
         </w:numPr>
       </w:pPr>
       <w:r>
-        <w:t>S/N: SN-MD-8842921</w:t>
+        <w:t xml:space="preserve">S/N: </w:t>
+      </w:r>
+      <w:r>
+        <w:rPr>
+          <w:b/>
+          <w:bCs/>
+        </w:rPr>
+        <w:t>SN-MD-8842921</w:t>
       </w:r>
     </w:p>
     <w:p>
@@ -451,7 +498,7 @@
         </w:numPr>
       </w:pPr>
       <w:r>
-        <w:t>MAC: 00:1C:14:78:AA:22</w:t>
+        <w:t>MAC: [[MAC_1]]</w:t>
       </w:r>
     </w:p>
     <w:p>
@@ -469,6 +516,10 @@
         </w:rPr>
       </w:pPr>
       <w:r>
+        <w:rPr>
+          <w:b/>
+          <w:bCs/>
+        </w:rPr>
         <w:t>3.3 Radiodiagnostika</w:t>
       </w:r>
     </w:p>
@@ -512,6 +563,10 @@
         </w:numPr>
       </w:pPr>
       <w:r>
+        <w:rPr>
+          <w:b/>
+          <w:bCs/>
+        </w:rPr>
         <w:t>RTG-RP/2024/556431</w:t>
       </w:r>
     </w:p>
@@ -528,6 +583,7 @@
     </w:p>
     <w:p>
       <w:r>
+        <w:lastRenderedPageBreak/>
         <w:t>MRI bederní páteře:</w:t>
       </w:r>
     </w:p>
@@ -539,7 +595,14 @@
         </w:numPr>
       </w:pPr>
       <w:r>
-        <w:t>označení studie: MRI-LS/2023/88421</w:t>
+        <w:t xml:space="preserve">označení studie: </w:t>
+      </w:r>
+      <w:r>
+        <w:rPr>
+          <w:b/>
+          <w:bCs/>
+        </w:rPr>
+        <w:t>MRI-LS/2023/88421</w:t>
       </w:r>
     </w:p>
     <w:p>
@@ -550,24 +613,35 @@
         </w:numPr>
       </w:pPr>
       <w:r>
-        <w:t>radiologický protokol: RAD-PROT-2023-11-9921</w:t>
-      </w:r>
-    </w:p>
-    <w:p>
-      <w:r>
-        <w:pict w14:anchorId="00F3CC7E">
-          <v:rect id="_x0000_i1111" style="width:0;height:1.5pt" o:hralign="center" o:hrstd="t" o:hr="t" fillcolor="#a0a0a0" stroked="f"/>
-        </w:pict>
-      </w:r>
-    </w:p>
-    <w:p>
-      <w:pPr>
+        <w:t xml:space="preserve">radiologický protokol: </w:t>
+      </w:r>
+      <w:r>
         <w:rPr>
           <w:b/>
           <w:bCs/>
         </w:rPr>
-      </w:pPr>
-      <w:r>
+        <w:t>RAD-PROT-2023-11-9921</w:t>
+      </w:r>
+    </w:p>
+    <w:p>
+      <w:r>
+        <w:pict w14:anchorId="00F3CC7E">
+          <v:rect id="_x0000_i1111" style="width:0;height:1.5pt" o:hralign="center" o:hrstd="t" o:hr="t" fillcolor="#a0a0a0" stroked="f"/>
+        </w:pict>
+      </w:r>
+    </w:p>
+    <w:p>
+      <w:pPr>
+        <w:rPr>
+          <w:b/>
+          <w:bCs/>
+        </w:rPr>
+      </w:pPr>
+      <w:r>
+        <w:rPr>
+          <w:b/>
+          <w:bCs/>
+        </w:rPr>
         <w:t>3.4 Oční vyšetření</w:t>
       </w:r>
     </w:p>
@@ -649,7 +723,7 @@
         </w:numPr>
       </w:pPr>
       <w:r>
-        <w:t>EyeClinic Portal ID: ECP-USER-112233</w:t>
+        <w:t>EyeClinic Portal ID: ECP-[[USERNAME_1]]</w:t>
       </w:r>
     </w:p>
     <w:p>
@@ -660,7 +734,14 @@
         </w:numPr>
       </w:pPr>
       <w:r>
-        <w:t>IMEI služebního telefonu recepce: 354876129991117</w:t>
+        <w:t xml:space="preserve">IMEI služebního telefonu recepce: </w:t>
+      </w:r>
+      <w:r>
+        <w:rPr>
+          <w:b/>
+          <w:bCs/>
+        </w:rPr>
+        <w:t>354876129991117</w:t>
       </w:r>
     </w:p>
     <w:p>
@@ -671,7 +752,7 @@
         </w:numPr>
       </w:pPr>
       <w:r>
-        <w:t>MAC optometristického skeneru: 00:1B:09:5A:FE:90</w:t>
+        <w:t>MAC optometristického skeneru: [[MAC_2]]</w:t>
       </w:r>
     </w:p>
     <w:p>
@@ -689,6 +770,10 @@
         </w:rPr>
       </w:pPr>
       <w:r>
+        <w:rPr>
+          <w:b/>
+          <w:bCs/>
+        </w:rPr>
         <w:t>3.5 Neurologie</w:t>
       </w:r>
     </w:p>
@@ -705,7 +790,7 @@
         </w:numPr>
       </w:pPr>
       <w:r>
-        <w:t>MUDr. Tobiášem Vránou, neurologem,</w:t>
+        <w:t>MUDr. [[PERSON_14]], neurologem,</w:t>
       </w:r>
     </w:p>
     <w:p>
@@ -716,7 +801,7 @@
         </w:numPr>
       </w:pPr>
       <w:r>
-        <w:t>EEG technikem [[PERSON_14]].</w:t>
+        <w:t>EEG technikem [[PERSON_15]].</w:t>
       </w:r>
     </w:p>
     <w:p>
@@ -732,6 +817,10 @@
         </w:numPr>
       </w:pPr>
       <w:r>
+        <w:rPr>
+          <w:b/>
+          <w:bCs/>
+        </w:rPr>
         <w:t>EEG-2024-VRANA-55721</w:t>
       </w:r>
     </w:p>
@@ -748,24 +837,32 @@
         </w:numPr>
       </w:pPr>
       <w:r>
-        <w:t>EMG-2024-PRAS-11789</w:t>
-      </w:r>
-    </w:p>
-    <w:p>
-      <w:r>
-        <w:pict w14:anchorId="13BDD811">
-          <v:rect id="_x0000_i1113" style="width:0;height:1.5pt" o:hralign="center" o:hrstd="t" o:hr="t" fillcolor="#a0a0a0" stroked="f"/>
-        </w:pict>
-      </w:r>
-    </w:p>
-    <w:p>
-      <w:pPr>
         <w:rPr>
           <w:b/>
           <w:bCs/>
         </w:rPr>
-      </w:pPr>
-      <w:r>
+        <w:t>EMG-2024-PRAS-11789</w:t>
+      </w:r>
+    </w:p>
+    <w:p>
+      <w:r>
+        <w:pict w14:anchorId="13BDD811">
+          <v:rect id="_x0000_i1113" style="width:0;height:1.5pt" o:hralign="center" o:hrstd="t" o:hr="t" fillcolor="#a0a0a0" stroked="f"/>
+        </w:pict>
+      </w:r>
+    </w:p>
+    <w:p>
+      <w:pPr>
+        <w:rPr>
+          <w:b/>
+          <w:bCs/>
+        </w:rPr>
+      </w:pPr>
+      <w:r>
+        <w:rPr>
+          <w:b/>
+          <w:bCs/>
+        </w:rPr>
         <w:t>4. Hospitalizace</w:t>
       </w:r>
     </w:p>
@@ -782,7 +879,7 @@
         </w:numPr>
       </w:pPr>
       <w:r>
-        <w:t>Interna B — primář MUDr. [[PERSON_15]]</w:t>
+        <w:t>Interna B — primář MUDr. [[PERSON_16]]</w:t>
       </w:r>
     </w:p>
     <w:p>
@@ -793,7 +890,7 @@
         </w:numPr>
       </w:pPr>
       <w:r>
-        <w:t>JIP Interna — garant péče: MUDr. [[PERSON_16]]</w:t>
+        <w:t>JIP Interna — garant péče: MUDr. [[PERSON_17]]</w:t>
       </w:r>
     </w:p>
     <w:p>
@@ -804,11 +901,12 @@
         </w:numPr>
       </w:pPr>
       <w:r>
-        <w:t>Neurologické oddělení — primář: MUDr. [[PERSON_17]]</w:t>
-      </w:r>
-    </w:p>
-    <w:p>
-      <w:r>
+        <w:t>Neurologické oddělení — primář: MUDr. [[PERSON_18]]</w:t>
+      </w:r>
+    </w:p>
+    <w:p>
+      <w:r>
+        <w:lastRenderedPageBreak/>
         <w:t>V případě hospitalizace bude veden zdravotní dokument:</w:t>
       </w:r>
     </w:p>
@@ -820,7 +918,14 @@
         </w:numPr>
       </w:pPr>
       <w:r>
-        <w:t>Hospitalizační karta: HK-2024-255819</w:t>
+        <w:t xml:space="preserve">Hospitalizační karta: </w:t>
+      </w:r>
+      <w:r>
+        <w:rPr>
+          <w:b/>
+          <w:bCs/>
+        </w:rPr>
+        <w:t>HK-2024-255819</w:t>
       </w:r>
     </w:p>
     <w:p>
@@ -860,6 +965,10 @@
         </w:rPr>
       </w:pPr>
       <w:r>
+        <w:rPr>
+          <w:b/>
+          <w:bCs/>
+        </w:rPr>
         <w:t>5. Logistika, doprava a zařízení</w:t>
       </w:r>
     </w:p>
@@ -876,7 +985,7 @@
         </w:numPr>
       </w:pPr>
       <w:r>
-        <w:t>Ford Transit, SPZ 7B7 1189, VIN WF0XXXTTGXHA44510</w:t>
+        <w:t>Ford Transit, [[LICENSE_PLATE_1]], VIN WF0XXXTTGX[[LICENSE_PLATE_2]]</w:t>
       </w:r>
     </w:p>
     <w:p>
@@ -887,7 +996,7 @@
         </w:numPr>
       </w:pPr>
       <w:r>
-        <w:t>Škoda Karoq, SPZ 5M4 6629, VIN TMBJJ7NU0L5199221</w:t>
+        <w:t>Škoda Karoq, [[LICENSE_PLATE_3]], [[VIN_1]]</w:t>
       </w:r>
     </w:p>
     <w:p>
@@ -903,7 +1012,14 @@
         </w:numPr>
       </w:pPr>
       <w:r>
-        <w:t>radiosystém ID: RADIO-OPS-889122</w:t>
+        <w:t xml:space="preserve">radiosystém ID: </w:t>
+      </w:r>
+      <w:r>
+        <w:rPr>
+          <w:b/>
+          <w:bCs/>
+        </w:rPr>
+        <w:t>RADIO-OPS-889122</w:t>
       </w:r>
     </w:p>
     <w:p>
@@ -914,7 +1030,7 @@
         </w:numPr>
       </w:pPr>
       <w:r>
-        <w:t>tablet posádky — IMEI 866745032551118</w:t>
+        <w:t>tablet posádky — [[IMEI_1]]</w:t>
       </w:r>
     </w:p>
     <w:p>
@@ -925,7 +1041,7 @@
         </w:numPr>
       </w:pPr>
       <w:r>
-        <w:t>ambulance router MAC 00:1F:44:AA:11:22</w:t>
+        <w:t>ambulance router [[MAC_3]]</w:t>
       </w:r>
     </w:p>
     <w:p>
@@ -943,6 +1059,10 @@
         </w:rPr>
       </w:pPr>
       <w:r>
+        <w:rPr>
+          <w:b/>
+          <w:bCs/>
+        </w:rPr>
         <w:t>6. Práva a povinnosti Pacienta</w:t>
       </w:r>
     </w:p>
@@ -981,7 +1101,47 @@
         </w:numPr>
       </w:pPr>
       <w:r>
-        <w:t>sdílením dat mezi specialisty MUDr. Klímou, MUDr. Pokornou, MUDr. Houfovou, MUDr. Vránou,</w:t>
+        <w:t xml:space="preserve">sdílením dat mezi specialisty </w:t>
+      </w:r>
+      <w:r>
+        <w:rPr>
+          <w:b/>
+          <w:bCs/>
+        </w:rPr>
+        <w:t>MUDr. Klímou</w:t>
+      </w:r>
+      <w:r>
+        <w:t xml:space="preserve">, </w:t>
+      </w:r>
+      <w:r>
+        <w:rPr>
+          <w:b/>
+          <w:bCs/>
+        </w:rPr>
+        <w:t>MUDr. Pokornou</w:t>
+      </w:r>
+      <w:r>
+        <w:t xml:space="preserve">, </w:t>
+      </w:r>
+      <w:r>
+        <w:rPr>
+          <w:b/>
+          <w:bCs/>
+        </w:rPr>
+        <w:t>MUDr. Houfovou</w:t>
+      </w:r>
+      <w:r>
+        <w:t xml:space="preserve">, </w:t>
+      </w:r>
+      <w:r>
+        <w:rPr>
+          <w:b/>
+          <w:bCs/>
+        </w:rPr>
+        <w:t>MUDr. Vránou</w:t>
+      </w:r>
+      <w:r>
+        <w:t>,</w:t>
       </w:r>
     </w:p>
     <w:p>
@@ -992,24 +1152,38 @@
         </w:numPr>
       </w:pPr>
       <w:r>
-        <w:t>použitím jednorázových identifikačních náramků ID: PAT-BAND-2024-771129.</w:t>
-      </w:r>
-    </w:p>
-    <w:p>
-      <w:r>
-        <w:pict w14:anchorId="1F0828CA">
-          <v:rect id="_x0000_i1116" style="width:0;height:1.5pt" o:hralign="center" o:hrstd="t" o:hr="t" fillcolor="#a0a0a0" stroked="f"/>
-        </w:pict>
-      </w:r>
-    </w:p>
-    <w:p>
-      <w:pPr>
+        <w:t xml:space="preserve">použitím jednorázových identifikačních náramků ID: </w:t>
+      </w:r>
+      <w:r>
         <w:rPr>
           <w:b/>
           <w:bCs/>
         </w:rPr>
-      </w:pPr>
-      <w:r>
+        <w:t>PAT-BAND-2024-771129</w:t>
+      </w:r>
+      <w:r>
+        <w:t>.</w:t>
+      </w:r>
+    </w:p>
+    <w:p>
+      <w:r>
+        <w:pict w14:anchorId="1F0828CA">
+          <v:rect id="_x0000_i1116" style="width:0;height:1.5pt" o:hralign="center" o:hrstd="t" o:hr="t" fillcolor="#a0a0a0" stroked="f"/>
+        </w:pict>
+      </w:r>
+    </w:p>
+    <w:p>
+      <w:pPr>
+        <w:rPr>
+          <w:b/>
+          <w:bCs/>
+        </w:rPr>
+      </w:pPr>
+      <w:r>
+        <w:rPr>
+          <w:b/>
+          <w:bCs/>
+        </w:rPr>
         <w:t>7. Pravidla pro farmakoterapii</w:t>
       </w:r>
     </w:p>
@@ -1026,7 +1200,14 @@
         </w:numPr>
       </w:pPr>
       <w:r>
-        <w:t>MUDr. Pokorná, internistka,</w:t>
+        <w:rPr>
+          <w:b/>
+          <w:bCs/>
+        </w:rPr>
+        <w:t>MUDr. Pokorná</w:t>
+      </w:r>
+      <w:r>
+        <w:t>, internistka,</w:t>
       </w:r>
     </w:p>
     <w:p>
@@ -1037,7 +1218,14 @@
         </w:numPr>
       </w:pPr>
       <w:r>
-        <w:t>MUDr. Klíma, kardiolog,</w:t>
+        <w:rPr>
+          <w:b/>
+          <w:bCs/>
+        </w:rPr>
+        <w:t>MUDr. Klíma</w:t>
+      </w:r>
+      <w:r>
+        <w:t>, kardiolog,</w:t>
       </w:r>
     </w:p>
     <w:p>
@@ -1048,7 +1236,14 @@
         </w:numPr>
       </w:pPr>
       <w:r>
-        <w:t>MUDr. Houfová, oftalmolog.</w:t>
+        <w:rPr>
+          <w:b/>
+          <w:bCs/>
+        </w:rPr>
+        <w:t>MUDr. Houfová</w:t>
+      </w:r>
+      <w:r>
+        <w:t>, oftalmolog.</w:t>
       </w:r>
     </w:p>
     <w:p>
@@ -1064,6 +1259,10 @@
         </w:numPr>
       </w:pPr>
       <w:r>
+        <w:rPr>
+          <w:b/>
+          <w:bCs/>
+        </w:rPr>
         <w:t>E-RECEPT-2024-1189227</w:t>
       </w:r>
     </w:p>
@@ -1091,6 +1290,7 @@
         </w:numPr>
       </w:pPr>
       <w:r>
+        <w:lastRenderedPageBreak/>
         <w:t>Atorvastatin 20 mg — 1× denně</w:t>
       </w:r>
     </w:p>
@@ -1131,6 +1331,10 @@
         </w:rPr>
       </w:pPr>
       <w:r>
+        <w:rPr>
+          <w:b/>
+          <w:bCs/>
+        </w:rPr>
         <w:t>8. Závěrečná ustanovení</w:t>
       </w:r>
     </w:p>

</xml_diff>

<commit_message>
Generate smlouva18 with all fixes applied
Applied all deduplication and detection fixes to smlouva18:
- Phase 3 ambiguous name deduplication
- Surname vložné 'e' inference fixes
- Canonical nominative preservation
- False person detection filters (religious names, companies)
- API_KEY minimum length validation
- Clean address extraction (no trailing text)

Result: 18 persons, 0 duplicates, clean addresses
</commit_message>
<xml_diff>
--- a/smlouva18_anon.docx
+++ b/smlouva18_anon.docx
@@ -43,7 +43,9 @@
         <w:br/>
         <w:t>Nemocnice Sv. Karla, příspěvková organizace</w:t>
         <w:br/>
-        <w:t>Sídlo: U Sanatoria 1120/18, [[ADDRESS_1]]: [[ICO_1]]</w:t>
+        <w:t>Sídlo: U [[ADDRESS_1]], 160 00</w:t>
+        <w:br/>
+        <w:t>[[ICO_1]]</w:t>
         <w:br/>
         <w:t>Zastoupená: MUDr. [[PERSON_1]], Ph.D., ředitelem nemocnice</w:t>
         <w:br/>
@@ -60,7 +62,9 @@
         <w:br/>
         <w:t>Ing. [[PERSON_2]], [[DATE_1]]</w:t>
         <w:br/>
-        <w:t>[[ADDRESS_2]][[PHONE_2]]</w:t>
+        <w:t>[[ADDRESS_2]]</w:t>
+        <w:br/>
+        <w:t>[[PHONE_2]]</w:t>
         <w:br/>
         <w:t>Email: [[EMAIL_2]]</w:t>
         <w:br/>

</xml_diff>